<commit_message>
update take me home
</commit_message>
<xml_diff>
--- a/Assets/projects/take_me_home/Take me home.docx
+++ b/Assets/projects/take_me_home/Take me home.docx
@@ -52,7 +52,6 @@
     <w:p>
       <w:pPr>
         <w:rPr>
-          <w:rFonts w:hint="eastAsia"/>
           <w:color w:val="ED7D31" w:themeColor="accent2"/>
         </w:rPr>
       </w:pPr>
@@ -138,20 +137,14 @@
     <w:p>
       <w:pPr>
         <w:rPr>
-          <w:rFonts w:ascii="Times New Roman" w:eastAsia="Times New Roman" w:hAnsi="Times New Roman" w:cs="Times New Roman"/>
-        </w:rPr>
-      </w:pPr>
-      <w:r>
-        <w:t xml:space="preserve">According to </w:t>
-      </w:r>
-      <w:r>
-        <w:rPr>
           <w:rFonts w:ascii="Arial" w:eastAsia="Times New Roman" w:hAnsi="Arial" w:cs="Arial"/>
           <w:color w:val="000000"/>
           <w:sz w:val="22"/>
           <w:szCs w:val="22"/>
         </w:rPr>
-        <w:t>Michelle Porter</w:t>
+      </w:pPr>
+      <w:r>
+        <w:t xml:space="preserve">According to </w:t>
       </w:r>
       <w:r>
         <w:rPr>
@@ -160,7 +153,7 @@
           <w:sz w:val="22"/>
           <w:szCs w:val="22"/>
         </w:rPr>
-        <w:t>, the di</w:t>
+        <w:t>Michelle Porter</w:t>
       </w:r>
       <w:r>
         <w:rPr>
@@ -169,7 +162,7 @@
           <w:sz w:val="22"/>
           <w:szCs w:val="22"/>
         </w:rPr>
-        <w:t>rector of Parking &amp; Transportation Services</w:t>
+        <w:t>, the di</w:t>
       </w:r>
       <w:r>
         <w:rPr>
@@ -178,7 +171,7 @@
           <w:sz w:val="22"/>
           <w:szCs w:val="22"/>
         </w:rPr>
-        <w:t xml:space="preserve">, CMU spends </w:t>
+        <w:t>rector of Parking &amp; Transportation Services</w:t>
       </w:r>
       <w:r>
         <w:rPr>
@@ -187,7 +180,54 @@
           <w:sz w:val="22"/>
           <w:szCs w:val="22"/>
         </w:rPr>
-        <w:t xml:space="preserve">millions of dollars on transportation each year but not so many students are using this service. That’s why improvement should be made to encourage more usage of this service. </w:t>
+        <w:t xml:space="preserve">, CMU spends </w:t>
+      </w:r>
+      <w:r>
+        <w:rPr>
+          <w:rFonts w:ascii="Arial" w:eastAsia="Times New Roman" w:hAnsi="Arial" w:cs="Arial"/>
+          <w:color w:val="000000"/>
+          <w:sz w:val="22"/>
+          <w:szCs w:val="22"/>
+        </w:rPr>
+        <w:t>millions of dollars on transportation each year but not so many students are using this service</w:t>
+      </w:r>
+      <w:r>
+        <w:rPr>
+          <w:rFonts w:ascii="Arial" w:eastAsia="Times New Roman" w:hAnsi="Arial" w:cs="Arial"/>
+          <w:color w:val="000000"/>
+          <w:sz w:val="22"/>
+          <w:szCs w:val="22"/>
+        </w:rPr>
+        <w:t xml:space="preserve"> as they expected</w:t>
+      </w:r>
+      <w:r>
+        <w:rPr>
+          <w:rFonts w:ascii="Arial" w:eastAsia="Times New Roman" w:hAnsi="Arial" w:cs="Arial"/>
+          <w:color w:val="000000"/>
+          <w:sz w:val="22"/>
+          <w:szCs w:val="22"/>
+        </w:rPr>
+        <w:t xml:space="preserve">. That’s why improvement should be made to encourage more usage of this service. </w:t>
+      </w:r>
+    </w:p>
+    <w:p>
+      <w:pPr>
+        <w:rPr>
+          <w:rFonts w:ascii="Times New Roman" w:eastAsia="Times New Roman" w:hAnsi="Times New Roman" w:cs="Times New Roman"/>
+          <w:b/>
+          <w:bCs/>
+        </w:rPr>
+      </w:pPr>
+      <w:r>
+        <w:rPr>
+          <w:rFonts w:ascii="Arial" w:eastAsia="Times New Roman" w:hAnsi="Arial" w:cs="Arial"/>
+          <w:b/>
+          <w:bCs/>
+          <w:color w:val="000000"/>
+          <w:sz w:val="22"/>
+          <w:szCs w:val="22"/>
+        </w:rPr>
+        <w:t xml:space="preserve">Goal </w:t>
       </w:r>
     </w:p>
     <w:p>
@@ -199,32 +239,14 @@
           <w:color w:val="auto"/>
         </w:rPr>
       </w:pPr>
+      <w:r>
+        <w:t>improve the experience of the escort system in order to increase the usage</w:t>
+      </w:r>
     </w:p>
     <w:p/>
     <w:p/>
-    <w:p>
-      <w:pPr>
-        <w:rPr>
-          <w:rFonts w:hint="eastAsia"/>
-        </w:rPr>
-      </w:pPr>
-    </w:p>
     <w:p/>
-    <w:p>
-      <w:pPr>
-        <w:pStyle w:val="ListParagraph"/>
-        <w:numPr>
-          <w:ilvl w:val="0"/>
-          <w:numId w:val="1"/>
-        </w:numPr>
-      </w:pPr>
-      <w:r>
-        <w:t xml:space="preserve">Goal: improve the experience </w:t>
-      </w:r>
-      <w:r>
-        <w:t xml:space="preserve">(very vague) </w:t>
-      </w:r>
-    </w:p>
+    <w:p/>
     <w:p>
       <w:pPr>
         <w:pStyle w:val="ListParagraph"/>
@@ -255,34 +277,19 @@
         </w:numPr>
       </w:pPr>
       <w:r>
-        <w:t xml:space="preserve">Observations </w:t>
-      </w:r>
-    </w:p>
-    <w:p>
-      <w:pPr>
-        <w:ind w:left="1080"/>
-      </w:pPr>
-      <w:r>
-        <w:t xml:space="preserve">      </w:t>
-      </w:r>
-      <w:r>
-        <w:tab/>
-        <w:t xml:space="preserve">1.2 </w:t>
-      </w:r>
-      <w:r>
-        <w:t xml:space="preserve">Experience </w:t>
+        <w:t xml:space="preserve">Stakeholder mapping: provide information for the interview </w:t>
       </w:r>
     </w:p>
     <w:p>
       <w:pPr>
         <w:pStyle w:val="ListParagraph"/>
         <w:numPr>
-          <w:ilvl w:val="2"/>
-          <w:numId w:val="1"/>
+          <w:ilvl w:val="1"/>
+          <w:numId w:val="3"/>
         </w:numPr>
       </w:pPr>
       <w:r>
-        <w:t xml:space="preserve">Stakeholder mapping: provide information for the interview </w:t>
+        <w:t xml:space="preserve">Observations </w:t>
       </w:r>
     </w:p>
     <w:p>
@@ -294,7 +301,7 @@
         </w:numPr>
       </w:pPr>
       <w:r>
-        <w:t>Interviews</w:t>
+        <w:t xml:space="preserve">Experience </w:t>
       </w:r>
     </w:p>
     <w:p>
@@ -306,10 +313,7 @@
         </w:numPr>
       </w:pPr>
       <w:r>
-        <w:t>Survey</w:t>
-      </w:r>
-      <w:r>
-        <w:t xml:space="preserve"> </w:t>
+        <w:t>Interviews</w:t>
       </w:r>
     </w:p>
     <w:p>
@@ -321,7 +325,10 @@
         </w:numPr>
       </w:pPr>
       <w:r>
-        <w:t xml:space="preserve">Territory mapping: to synthesizing data </w:t>
+        <w:t>Survey</w:t>
+      </w:r>
+      <w:r>
+        <w:t xml:space="preserve"> </w:t>
       </w:r>
     </w:p>
     <w:p>
@@ -333,6 +340,14 @@
         </w:numPr>
       </w:pPr>
       <w:r>
+        <w:t xml:space="preserve">Territory mapping: to synthesizing data </w:t>
+      </w:r>
+    </w:p>
+    <w:p>
+      <w:r>
+        <w:t>*</w:t>
+      </w:r>
+      <w:r>
         <w:t xml:space="preserve">Narrowing down the problem: </w:t>
       </w:r>
       <w:r>
@@ -450,16 +465,7 @@
         </w:numPr>
       </w:pPr>
       <w:r>
-        <w:t xml:space="preserve">Stage </w:t>
-      </w:r>
-      <w:r>
-        <w:t>3</w:t>
-      </w:r>
-      <w:r>
-        <w:t xml:space="preserve">: </w:t>
-      </w:r>
-      <w:r>
-        <w:t xml:space="preserve">Intervention  </w:t>
+        <w:t xml:space="preserve">Stage 3: Intervention  </w:t>
       </w:r>
       <w:r>
         <w:t xml:space="preserve"> </w:t>
@@ -470,11 +476,11 @@
         <w:pStyle w:val="ListParagraph"/>
         <w:numPr>
           <w:ilvl w:val="1"/>
-          <w:numId w:val="4"/>
+          <w:numId w:val="5"/>
         </w:numPr>
       </w:pPr>
       <w:r>
-        <w:t xml:space="preserve">App </w:t>
+        <w:t xml:space="preserve">Problem summary </w:t>
       </w:r>
     </w:p>
     <w:p>
@@ -482,11 +488,11 @@
         <w:pStyle w:val="ListParagraph"/>
         <w:numPr>
           <w:ilvl w:val="1"/>
-          <w:numId w:val="4"/>
+          <w:numId w:val="5"/>
         </w:numPr>
       </w:pPr>
       <w:r>
-        <w:t xml:space="preserve">Graphics </w:t>
+        <w:t xml:space="preserve">App </w:t>
       </w:r>
     </w:p>
     <w:p>
@@ -494,7 +500,19 @@
         <w:pStyle w:val="ListParagraph"/>
         <w:numPr>
           <w:ilvl w:val="1"/>
-          <w:numId w:val="4"/>
+          <w:numId w:val="5"/>
+        </w:numPr>
+      </w:pPr>
+      <w:r>
+        <w:t xml:space="preserve">Graphics </w:t>
+      </w:r>
+    </w:p>
+    <w:p>
+      <w:pPr>
+        <w:pStyle w:val="ListParagraph"/>
+        <w:numPr>
+          <w:ilvl w:val="1"/>
+          <w:numId w:val="5"/>
         </w:numPr>
       </w:pPr>
     </w:p>
@@ -516,7 +534,7 @@
   <w:abstractNum w:abstractNumId="0" w15:restartNumberingAfterBreak="0">
     <w:nsid w:val="01263633"/>
     <w:multiLevelType w:val="multilevel"/>
-    <w:tmpl w:val="00784770"/>
+    <w:tmpl w:val="386E33CC"/>
     <w:lvl w:ilvl="0">
       <w:start w:val="1"/>
       <w:numFmt w:val="decimal"/>
@@ -530,7 +548,7 @@
       </w:rPr>
     </w:lvl>
     <w:lvl w:ilvl="1">
-      <w:start w:val="3"/>
+      <w:start w:val="2"/>
       <w:numFmt w:val="decimal"/>
       <w:lvlText w:val="%1.%2"/>
       <w:lvlJc w:val="left"/>
@@ -749,7 +767,7 @@
       <w:lvlText w:val="%1"/>
       <w:lvlJc w:val="left"/>
       <w:pPr>
-        <w:ind w:left="720" w:hanging="360"/>
+        <w:ind w:left="360" w:hanging="360"/>
       </w:pPr>
       <w:rPr>
         <w:rFonts w:hint="default"/>
@@ -773,7 +791,7 @@
       <w:lvlText w:val="%1.%2.%3"/>
       <w:lvlJc w:val="left"/>
       <w:pPr>
-        <w:ind w:left="3240" w:hanging="720"/>
+        <w:ind w:left="2880" w:hanging="720"/>
       </w:pPr>
       <w:rPr>
         <w:rFonts w:hint="default"/>
@@ -785,7 +803,7 @@
       <w:lvlText w:val="%1.%2.%3.%4"/>
       <w:lvlJc w:val="left"/>
       <w:pPr>
-        <w:ind w:left="4320" w:hanging="720"/>
+        <w:ind w:left="3960" w:hanging="720"/>
       </w:pPr>
       <w:rPr>
         <w:rFonts w:hint="default"/>
@@ -797,7 +815,7 @@
       <w:lvlText w:val="%1.%2.%3.%4.%5"/>
       <w:lvlJc w:val="left"/>
       <w:pPr>
-        <w:ind w:left="5760" w:hanging="1080"/>
+        <w:ind w:left="5400" w:hanging="1080"/>
       </w:pPr>
       <w:rPr>
         <w:rFonts w:hint="default"/>
@@ -809,7 +827,7 @@
       <w:lvlText w:val="%1.%2.%3.%4.%5.%6"/>
       <w:lvlJc w:val="left"/>
       <w:pPr>
-        <w:ind w:left="6840" w:hanging="1080"/>
+        <w:ind w:left="6480" w:hanging="1080"/>
       </w:pPr>
       <w:rPr>
         <w:rFonts w:hint="default"/>
@@ -821,7 +839,7 @@
       <w:lvlText w:val="%1.%2.%3.%4.%5.%6.%7"/>
       <w:lvlJc w:val="left"/>
       <w:pPr>
-        <w:ind w:left="8280" w:hanging="1440"/>
+        <w:ind w:left="7920" w:hanging="1440"/>
       </w:pPr>
       <w:rPr>
         <w:rFonts w:hint="default"/>
@@ -833,7 +851,7 @@
       <w:lvlText w:val="%1.%2.%3.%4.%5.%6.%7.%8"/>
       <w:lvlJc w:val="left"/>
       <w:pPr>
-        <w:ind w:left="9360" w:hanging="1440"/>
+        <w:ind w:left="9000" w:hanging="1440"/>
       </w:pPr>
       <w:rPr>
         <w:rFonts w:hint="default"/>
@@ -845,7 +863,7 @@
       <w:lvlText w:val="%1.%2.%3.%4.%5.%6.%7.%8.%9"/>
       <w:lvlJc w:val="left"/>
       <w:pPr>
-        <w:ind w:left="10800" w:hanging="1800"/>
+        <w:ind w:left="10440" w:hanging="1800"/>
       </w:pPr>
       <w:rPr>
         <w:rFonts w:hint="default"/>
@@ -853,6 +871,119 @@
     </w:lvl>
   </w:abstractNum>
   <w:abstractNum w:abstractNumId="3" w15:restartNumberingAfterBreak="0">
+    <w:nsid w:val="38623E7F"/>
+    <w:multiLevelType w:val="multilevel"/>
+    <w:tmpl w:val="7A881E6E"/>
+    <w:lvl w:ilvl="0">
+      <w:start w:val="3"/>
+      <w:numFmt w:val="decimal"/>
+      <w:lvlText w:val="%1"/>
+      <w:lvlJc w:val="left"/>
+      <w:pPr>
+        <w:ind w:left="360" w:hanging="360"/>
+      </w:pPr>
+      <w:rPr>
+        <w:rFonts w:hint="default"/>
+      </w:rPr>
+    </w:lvl>
+    <w:lvl w:ilvl="1">
+      <w:start w:val="1"/>
+      <w:numFmt w:val="decimal"/>
+      <w:lvlText w:val="%1.%2"/>
+      <w:lvlJc w:val="left"/>
+      <w:pPr>
+        <w:ind w:left="1800" w:hanging="360"/>
+      </w:pPr>
+      <w:rPr>
+        <w:rFonts w:hint="default"/>
+      </w:rPr>
+    </w:lvl>
+    <w:lvl w:ilvl="2">
+      <w:start w:val="1"/>
+      <w:numFmt w:val="decimal"/>
+      <w:lvlText w:val="%1.%2.%3"/>
+      <w:lvlJc w:val="left"/>
+      <w:pPr>
+        <w:ind w:left="3600" w:hanging="720"/>
+      </w:pPr>
+      <w:rPr>
+        <w:rFonts w:hint="default"/>
+      </w:rPr>
+    </w:lvl>
+    <w:lvl w:ilvl="3">
+      <w:start w:val="1"/>
+      <w:numFmt w:val="decimal"/>
+      <w:lvlText w:val="%1.%2.%3.%4"/>
+      <w:lvlJc w:val="left"/>
+      <w:pPr>
+        <w:ind w:left="5040" w:hanging="720"/>
+      </w:pPr>
+      <w:rPr>
+        <w:rFonts w:hint="default"/>
+      </w:rPr>
+    </w:lvl>
+    <w:lvl w:ilvl="4">
+      <w:start w:val="1"/>
+      <w:numFmt w:val="decimal"/>
+      <w:lvlText w:val="%1.%2.%3.%4.%5"/>
+      <w:lvlJc w:val="left"/>
+      <w:pPr>
+        <w:ind w:left="6840" w:hanging="1080"/>
+      </w:pPr>
+      <w:rPr>
+        <w:rFonts w:hint="default"/>
+      </w:rPr>
+    </w:lvl>
+    <w:lvl w:ilvl="5">
+      <w:start w:val="1"/>
+      <w:numFmt w:val="decimal"/>
+      <w:lvlText w:val="%1.%2.%3.%4.%5.%6"/>
+      <w:lvlJc w:val="left"/>
+      <w:pPr>
+        <w:ind w:left="8280" w:hanging="1080"/>
+      </w:pPr>
+      <w:rPr>
+        <w:rFonts w:hint="default"/>
+      </w:rPr>
+    </w:lvl>
+    <w:lvl w:ilvl="6">
+      <w:start w:val="1"/>
+      <w:numFmt w:val="decimal"/>
+      <w:lvlText w:val="%1.%2.%3.%4.%5.%6.%7"/>
+      <w:lvlJc w:val="left"/>
+      <w:pPr>
+        <w:ind w:left="10080" w:hanging="1440"/>
+      </w:pPr>
+      <w:rPr>
+        <w:rFonts w:hint="default"/>
+      </w:rPr>
+    </w:lvl>
+    <w:lvl w:ilvl="7">
+      <w:start w:val="1"/>
+      <w:numFmt w:val="decimal"/>
+      <w:lvlText w:val="%1.%2.%3.%4.%5.%6.%7.%8"/>
+      <w:lvlJc w:val="left"/>
+      <w:pPr>
+        <w:ind w:left="11520" w:hanging="1440"/>
+      </w:pPr>
+      <w:rPr>
+        <w:rFonts w:hint="default"/>
+      </w:rPr>
+    </w:lvl>
+    <w:lvl w:ilvl="8">
+      <w:start w:val="1"/>
+      <w:numFmt w:val="decimal"/>
+      <w:lvlText w:val="%1.%2.%3.%4.%5.%6.%7.%8.%9"/>
+      <w:lvlJc w:val="left"/>
+      <w:pPr>
+        <w:ind w:left="13320" w:hanging="1800"/>
+      </w:pPr>
+      <w:rPr>
+        <w:rFonts w:hint="default"/>
+      </w:rPr>
+    </w:lvl>
+  </w:abstractNum>
+  <w:abstractNum w:abstractNumId="4" w15:restartNumberingAfterBreak="0">
     <w:nsid w:val="7D282FCC"/>
     <w:multiLevelType w:val="multilevel"/>
     <w:tmpl w:val="BFA80C8C"/>
@@ -969,13 +1100,16 @@
     <w:abstractNumId w:val="1"/>
   </w:num>
   <w:num w:numId="2">
-    <w:abstractNumId w:val="3"/>
+    <w:abstractNumId w:val="4"/>
   </w:num>
   <w:num w:numId="3">
     <w:abstractNumId w:val="2"/>
   </w:num>
   <w:num w:numId="4">
     <w:abstractNumId w:val="0"/>
+  </w:num>
+  <w:num w:numId="5">
+    <w:abstractNumId w:val="3"/>
   </w:num>
 </w:numbering>
 </file>
@@ -1099,6 +1233,7 @@
     <w:lsdException w:name="HTML Sample" w:semiHidden="1" w:unhideWhenUsed="1"/>
     <w:lsdException w:name="HTML Typewriter" w:semiHidden="1" w:unhideWhenUsed="1"/>
     <w:lsdException w:name="HTML Variable" w:semiHidden="1" w:unhideWhenUsed="1"/>
+    <w:lsdException w:name="Normal Table" w:semiHidden="1" w:unhideWhenUsed="1"/>
     <w:lsdException w:name="annotation subject" w:semiHidden="1" w:unhideWhenUsed="1"/>
     <w:lsdException w:name="No List" w:semiHidden="1" w:unhideWhenUsed="1"/>
     <w:lsdException w:name="Outline List 1" w:semiHidden="1" w:unhideWhenUsed="1"/>
@@ -1145,8 +1280,10 @@
     <w:lsdException w:name="Table Subtle 2" w:semiHidden="1" w:unhideWhenUsed="1"/>
     <w:lsdException w:name="Table Web 1" w:semiHidden="1" w:unhideWhenUsed="1"/>
     <w:lsdException w:name="Table Web 2" w:semiHidden="1" w:unhideWhenUsed="1"/>
+    <w:lsdException w:name="Table Web 3" w:semiHidden="1" w:unhideWhenUsed="1"/>
     <w:lsdException w:name="Balloon Text" w:semiHidden="1" w:unhideWhenUsed="1"/>
     <w:lsdException w:name="Table Grid" w:uiPriority="39"/>
+    <w:lsdException w:name="Table Theme" w:semiHidden="1" w:unhideWhenUsed="1"/>
     <w:lsdException w:name="Placeholder Text" w:semiHidden="1"/>
     <w:lsdException w:name="No Spacing" w:uiPriority="1" w:qFormat="1"/>
     <w:lsdException w:name="Light Shading" w:uiPriority="60"/>

</xml_diff>